<commit_message>
updated responsive examples and plan
</commit_message>
<xml_diff>
--- a/Plans/15th week responsive web-sites.docx
+++ b/Plans/15th week responsive web-sites.docx
@@ -146,7 +146,6 @@
         <w:t xml:space="preserve">: </w:t>
       </w:r>
       <w:proofErr w:type="spellStart"/>
-      <w:proofErr w:type="gramStart"/>
       <w:r>
         <w:rPr>
           <w:sz w:val="26"/>
@@ -159,31 +158,32 @@
           <w:sz w:val="26"/>
           <w:szCs w:val="26"/>
         </w:rPr>
-        <w:t>Al</w:t>
-      </w:r>
-      <w:proofErr w:type="gramEnd"/>
+        <w:t>Al-Musawi</w:t>
+      </w:r>
+      <w:proofErr w:type="spellEnd"/>
       <w:r>
         <w:rPr>
           <w:sz w:val="26"/>
           <w:szCs w:val="26"/>
         </w:rPr>
-        <w:t>-Musawi</w:t>
-      </w:r>
-      <w:proofErr w:type="spellEnd"/>
+        <w:t xml:space="preserve">, </w:t>
+      </w:r>
+      <w:proofErr w:type="spellStart"/>
       <w:r>
         <w:rPr>
           <w:sz w:val="26"/>
           <w:szCs w:val="26"/>
         </w:rPr>
-        <w:t xml:space="preserve">, </w:t>
-      </w:r>
-      <w:proofErr w:type="spellStart"/>
+        <w:t>R.Dama</w:t>
+      </w:r>
+      <w:bookmarkStart w:id="0" w:name="_GoBack"/>
+      <w:bookmarkEnd w:id="0"/>
       <w:r>
         <w:rPr>
           <w:sz w:val="26"/>
           <w:szCs w:val="26"/>
         </w:rPr>
-        <w:t>R.Damaj</w:t>
+        <w:t>j</w:t>
       </w:r>
       <w:proofErr w:type="spellEnd"/>
       <w:r>
@@ -1522,7 +1522,27 @@
           <w:sz w:val="28"/>
           <w:szCs w:val="28"/>
         </w:rPr>
-        <w:t>Example showing the difference between the responsive and non-responsive websites and how non-responsive can effect user-experience.</w:t>
+        <w:t>Example</w:t>
+      </w:r>
+      <w:r>
+        <w:rPr>
+          <w:rFonts w:ascii="Times New Roman" w:eastAsia="Times New Roman" w:hAnsi="Times New Roman" w:cs="Simple Bold Jut Out"/>
+          <w:color w:val="000000" w:themeColor="text1"/>
+          <w:spacing w:val="2"/>
+          <w:sz w:val="28"/>
+          <w:szCs w:val="28"/>
+        </w:rPr>
+        <w:t>s</w:t>
+      </w:r>
+      <w:r>
+        <w:rPr>
+          <w:rFonts w:ascii="Times New Roman" w:eastAsia="Times New Roman" w:hAnsi="Times New Roman" w:cs="Simple Bold Jut Out"/>
+          <w:color w:val="000000" w:themeColor="text1"/>
+          <w:spacing w:val="2"/>
+          <w:sz w:val="28"/>
+          <w:szCs w:val="28"/>
+        </w:rPr>
+        <w:t xml:space="preserve"> showing the difference between the responsive and non-responsive websites and how non-responsive can effect user-experience.</w:t>
       </w:r>
     </w:p>
     <w:p>
@@ -1563,10 +1583,10 @@
             <v:path o:extrusionok="f" gradientshapeok="t" o:connecttype="rect"/>
             <o:lock v:ext="edit" aspectratio="t"/>
           </v:shapetype>
-          <v:shape id="_x0000_i1027" type="#_x0000_t75" style="width:77pt;height:49.45pt" o:ole="">
+          <v:shape id="_x0000_i1025" type="#_x0000_t75" style="width:77.25pt;height:49.5pt" o:ole="">
             <v:imagedata r:id="rId7" o:title=""/>
           </v:shape>
-          <o:OLEObject Type="Embed" ProgID="Package" ShapeID="_x0000_i1027" DrawAspect="Icon" ObjectID="_1585583700" r:id="rId8"/>
+          <o:OLEObject Type="Embed" ProgID="Package" ShapeID="_x0000_i1025" DrawAspect="Icon" ObjectID="_1587383248" r:id="rId8"/>
         </w:object>
       </w:r>
     </w:p>
@@ -1736,7 +1756,6 @@
         </w:rPr>
       </w:pPr>
     </w:p>
-    <w:bookmarkStart w:id="0" w:name="_GoBack"/>
     <w:p>
       <w:pPr>
         <w:ind w:left="360" w:right="-858"/>
@@ -1754,13 +1773,12 @@
           <w:szCs w:val="28"/>
         </w:rPr>
         <w:object w:dxaOrig="1543" w:dyaOrig="995">
-          <v:shape id="_x0000_i1030" type="#_x0000_t75" style="width:77pt;height:49.45pt" o:ole="">
+          <v:shape id="_x0000_i1026" type="#_x0000_t75" style="width:77.25pt;height:49.5pt" o:ole="">
             <v:imagedata r:id="rId9" o:title=""/>
           </v:shape>
-          <o:OLEObject Type="Embed" ProgID="Package" ShapeID="_x0000_i1030" DrawAspect="Icon" ObjectID="_1585583701" r:id="rId10"/>
+          <o:OLEObject Type="Embed" ProgID="Package" ShapeID="_x0000_i1026" DrawAspect="Icon" ObjectID="_1587383249" r:id="rId10"/>
         </w:object>
       </w:r>
-      <w:bookmarkEnd w:id="0"/>
     </w:p>
     <w:p>
       <w:pPr>

</xml_diff>